<commit_message>
Chat bot is now functioning as it should
</commit_message>
<xml_diff>
--- a/Documentation/Mission Ready Level 5 references.docx
+++ b/Documentation/Mission Ready Level 5 references.docx
@@ -17,13 +17,8 @@
         <w:pStyle w:val="Heading2"/>
       </w:pPr>
       <w:r>
-        <w:t xml:space="preserve">Resources </w:t>
-      </w:r>
-      <w:proofErr w:type="gramStart"/>
-      <w:r>
-        <w:t>used</w:t>
-      </w:r>
-      <w:proofErr w:type="gramEnd"/>
+        <w:t>Resources used</w:t>
+      </w:r>
     </w:p>
     <w:p>
       <w:r>
@@ -33,16 +28,14 @@
         <w:t>b</w:t>
       </w:r>
       <w:r>
-        <w:t xml:space="preserve">asic chatbot using Microsoft </w:t>
-      </w:r>
-      <w:proofErr w:type="gramStart"/>
-      <w:r>
-        <w:t>Azure</w:t>
-      </w:r>
-      <w:proofErr w:type="gramEnd"/>
+        <w:t>asic chatbot using Microsoft Azure</w:t>
+      </w:r>
+      <w:r>
+        <w:t xml:space="preserve"> (For building Echo bots which is not what we need for this project)</w:t>
+      </w:r>
     </w:p>
     <w:p>
-      <w:hyperlink r:id="rId8" w:history="1">
+      <w:hyperlink r:id="rId9" w:history="1">
         <w:r>
           <w:rPr>
             <w:rStyle w:val="Hyperlink"/>
@@ -54,11 +47,17 @@
     <w:p/>
     <w:p>
       <w:r>
-        <w:t>Detailed documentation (Still need to go through this)</w:t>
+        <w:t>Detailed documentation (</w:t>
+      </w:r>
+      <w:r>
+        <w:t>Not that great of a documentation</w:t>
+      </w:r>
+      <w:r>
+        <w:t>)</w:t>
       </w:r>
     </w:p>
     <w:p>
-      <w:hyperlink r:id="rId9" w:history="1">
+      <w:hyperlink r:id="rId10" w:history="1">
         <w:r>
           <w:rPr>
             <w:rStyle w:val="Hyperlink"/>
@@ -68,6 +67,134 @@
       </w:hyperlink>
     </w:p>
     <w:p/>
+    <w:p>
+      <w:r>
+        <w:t>Qnamaker</w:t>
+      </w:r>
+      <w:r>
+        <w:t xml:space="preserve"> -&gt; Fairly straightforward</w:t>
+      </w:r>
+    </w:p>
+    <w:p>
+      <w:hyperlink r:id="rId11" w:history="1">
+        <w:r>
+          <w:rPr>
+            <w:rStyle w:val="Hyperlink"/>
+          </w:rPr>
+          <w:t>https://www.qnamaker.ai/</w:t>
+        </w:r>
+      </w:hyperlink>
+    </w:p>
+    <w:p/>
+    <w:p>
+      <w:r>
+        <w:t>How to get started with Azure QnA Maker and publish a bot quickly | Azure Developer Streams</w:t>
+      </w:r>
+    </w:p>
+    <w:p>
+      <w:pPr>
+        <w:pStyle w:val="ListParagraph"/>
+        <w:numPr>
+          <w:ilvl w:val="0"/>
+          <w:numId w:val="1"/>
+        </w:numPr>
+      </w:pPr>
+      <w:r>
+        <w:t xml:space="preserve">Can follow her YouTube guide if you prefer to visually learn, its pretty much the same as above. </w:t>
+      </w:r>
+    </w:p>
+    <w:p>
+      <w:hyperlink r:id="rId12" w:history="1">
+        <w:r>
+          <w:rPr>
+            <w:rStyle w:val="Hyperlink"/>
+          </w:rPr>
+          <w:t>https://www.youtube.com/watch?v=sxy9ZTC3BhA</w:t>
+        </w:r>
+      </w:hyperlink>
+    </w:p>
+    <w:p>
+      <w:r>
+        <w:t xml:space="preserve">You will also need a Microsoft Azure account </w:t>
+      </w:r>
+      <w:r>
+        <w:sym w:font="Wingdings" w:char="F0E0"/>
+      </w:r>
+      <w:r>
+        <w:t xml:space="preserve"> Requires a credit card at sign up as well.</w:t>
+      </w:r>
+    </w:p>
+    <w:p/>
+    <w:p/>
+    <w:p>
+      <w:hyperlink r:id="rId13" w:history="1">
+        <w:r>
+          <w:rPr>
+            <w:rStyle w:val="Hyperlink"/>
+          </w:rPr>
+          <w:t>https://www.qnamaker.ai/Home/MyServices</w:t>
+        </w:r>
+      </w:hyperlink>
+    </w:p>
+    <w:p>
+      <w:r>
+        <w:drawing>
+          <wp:inline distT="0" distB="0" distL="0" distR="0" wp14:anchorId="1AD6DF1A" wp14:editId="7E754471">
+            <wp:extent cx="5731510" cy="1206500"/>
+            <wp:effectExtent l="0" t="0" r="2540" b="0"/>
+            <wp:docPr id="1" name="Picture 1"/>
+            <wp:cNvGraphicFramePr>
+              <a:graphicFrameLocks xmlns:a="http://schemas.openxmlformats.org/drawingml/2006/main" noChangeAspect="1"/>
+            </wp:cNvGraphicFramePr>
+            <a:graphic xmlns:a="http://schemas.openxmlformats.org/drawingml/2006/main">
+              <a:graphicData uri="http://schemas.openxmlformats.org/drawingml/2006/picture">
+                <pic:pic xmlns:pic="http://schemas.openxmlformats.org/drawingml/2006/picture">
+                  <pic:nvPicPr>
+                    <pic:cNvPr id="1" name=""/>
+                    <pic:cNvPicPr/>
+                  </pic:nvPicPr>
+                  <pic:blipFill>
+                    <a:blip r:embed="rId14"/>
+                    <a:stretch>
+                      <a:fillRect/>
+                    </a:stretch>
+                  </pic:blipFill>
+                  <pic:spPr>
+                    <a:xfrm>
+                      <a:off x="0" y="0"/>
+                      <a:ext cx="5731510" cy="1206500"/>
+                    </a:xfrm>
+                    <a:prstGeom prst="rect">
+                      <a:avLst/>
+                    </a:prstGeom>
+                  </pic:spPr>
+                </pic:pic>
+              </a:graphicData>
+            </a:graphic>
+          </wp:inline>
+        </w:drawing>
+      </w:r>
+      <w:r>
+        <w:t>Only Johnny currently has access to it.</w:t>
+      </w:r>
+    </w:p>
+    <w:p/>
+    <w:p>
+      <w:r>
+        <w:t xml:space="preserve">Have to create FAQ / QNA via </w:t>
+      </w:r>
+      <w:hyperlink r:id="rId15" w:history="1">
+        <w:r>
+          <w:rPr>
+            <w:rStyle w:val="Hyperlink"/>
+          </w:rPr>
+          <w:t>www.qnamaker.ai</w:t>
+        </w:r>
+      </w:hyperlink>
+      <w:r>
+        <w:t xml:space="preserve"> then make the bot via the azure portal which will link you to it.</w:t>
+      </w:r>
+    </w:p>
     <w:sectPr>
       <w:pgSz w:w="11906" w:h="16838"/>
       <w:pgMar w:top="1440" w:right="1440" w:bottom="1440" w:left="1440" w:header="708" w:footer="708" w:gutter="0"/>
@@ -76,6 +203,126 @@
     </w:sectPr>
   </w:body>
 </w:document>
+</file>
+
+<file path=word/numbering.xml><?xml version="1.0" encoding="utf-8"?>
+<w:numbering xmlns:wpc="http://schemas.microsoft.com/office/word/2010/wordprocessingCanvas" xmlns:cx="http://schemas.microsoft.com/office/drawing/2014/chartex" xmlns:cx1="http://schemas.microsoft.com/office/drawing/2015/9/8/chartex" xmlns:cx2="http://schemas.microsoft.com/office/drawing/2015/10/21/chartex" xmlns:cx3="http://schemas.microsoft.com/office/drawing/2016/5/9/chartex" xmlns:cx4="http://schemas.microsoft.com/office/drawing/2016/5/10/chartex" xmlns:cx5="http://schemas.microsoft.com/office/drawing/2016/5/11/chartex" xmlns:cx6="http://schemas.microsoft.com/office/drawing/2016/5/12/chartex" xmlns:cx7="http://schemas.microsoft.com/office/drawing/2016/5/13/chartex" xmlns:cx8="http://schemas.microsoft.com/office/drawing/2016/5/14/chartex" xmlns:mc="http://schemas.openxmlformats.org/markup-compatibility/2006" xmlns:aink="http://schemas.microsoft.com/office/drawing/2016/ink" xmlns:am3d="http://schemas.microsoft.com/office/drawing/2017/model3d" xmlns:o="urn:schemas-microsoft-com:office:office" xmlns:r="http://schemas.openxmlformats.org/officeDocument/2006/relationships" xmlns:m="http://schemas.openxmlformats.org/officeDocument/2006/math" xmlns:v="urn:schemas-microsoft-com:vml" xmlns:wp14="http://schemas.microsoft.com/office/word/2010/wordprocessingDrawing" xmlns:wp="http://schemas.openxmlformats.org/drawingml/2006/wordprocessingDrawing" xmlns:w10="urn:schemas-microsoft-com:office:word" xmlns:w="http://schemas.openxmlformats.org/wordprocessingml/2006/main" xmlns:w14="http://schemas.microsoft.com/office/word/2010/wordml" xmlns:w15="http://schemas.microsoft.com/office/word/2012/wordml" xmlns:w16cex="http://schemas.microsoft.com/office/word/2018/wordml/cex" xmlns:w16cid="http://schemas.microsoft.com/office/word/2016/wordml/cid" xmlns:w16="http://schemas.microsoft.com/office/word/2018/wordml" xmlns:w16sdtdh="http://schemas.microsoft.com/office/word/2020/wordml/sdtdatahash" xmlns:w16se="http://schemas.microsoft.com/office/word/2015/wordml/symex" xmlns:wpg="http://schemas.microsoft.com/office/word/2010/wordprocessingGroup" xmlns:wpi="http://schemas.microsoft.com/office/word/2010/wordprocessingInk" xmlns:wne="http://schemas.microsoft.com/office/word/2006/wordml" xmlns:wps="http://schemas.microsoft.com/office/word/2010/wordprocessingShape" mc:Ignorable="w14 w15 w16se w16cid w16 w16cex w16sdtdh wp14">
+  <w:abstractNum w:abstractNumId="0" w15:restartNumberingAfterBreak="0">
+    <w:nsid w:val="7D91777B"/>
+    <w:multiLevelType w:val="hybridMultilevel"/>
+    <w:tmpl w:val="4F62DE0E"/>
+    <w:lvl w:ilvl="0" w:tplc="B5D2E492">
+      <w:numFmt w:val="bullet"/>
+      <w:lvlText w:val="-"/>
+      <w:lvlJc w:val="left"/>
+      <w:pPr>
+        <w:ind w:left="1080" w:hanging="360"/>
+      </w:pPr>
+      <w:rPr>
+        <w:rFonts w:ascii="Calibri" w:eastAsiaTheme="minorHAnsi" w:hAnsi="Calibri" w:cs="Calibri" w:hint="default"/>
+      </w:rPr>
+    </w:lvl>
+    <w:lvl w:ilvl="1" w:tplc="14090003" w:tentative="1">
+      <w:start w:val="1"/>
+      <w:numFmt w:val="bullet"/>
+      <w:lvlText w:val="o"/>
+      <w:lvlJc w:val="left"/>
+      <w:pPr>
+        <w:ind w:left="1800" w:hanging="360"/>
+      </w:pPr>
+      <w:rPr>
+        <w:rFonts w:ascii="Courier New" w:hAnsi="Courier New" w:cs="Courier New" w:hint="default"/>
+      </w:rPr>
+    </w:lvl>
+    <w:lvl w:ilvl="2" w:tplc="14090005" w:tentative="1">
+      <w:start w:val="1"/>
+      <w:numFmt w:val="bullet"/>
+      <w:lvlText w:val=""/>
+      <w:lvlJc w:val="left"/>
+      <w:pPr>
+        <w:ind w:left="2520" w:hanging="360"/>
+      </w:pPr>
+      <w:rPr>
+        <w:rFonts w:ascii="Wingdings" w:hAnsi="Wingdings" w:hint="default"/>
+      </w:rPr>
+    </w:lvl>
+    <w:lvl w:ilvl="3" w:tplc="14090001" w:tentative="1">
+      <w:start w:val="1"/>
+      <w:numFmt w:val="bullet"/>
+      <w:lvlText w:val=""/>
+      <w:lvlJc w:val="left"/>
+      <w:pPr>
+        <w:ind w:left="3240" w:hanging="360"/>
+      </w:pPr>
+      <w:rPr>
+        <w:rFonts w:ascii="Symbol" w:hAnsi="Symbol" w:hint="default"/>
+      </w:rPr>
+    </w:lvl>
+    <w:lvl w:ilvl="4" w:tplc="14090003" w:tentative="1">
+      <w:start w:val="1"/>
+      <w:numFmt w:val="bullet"/>
+      <w:lvlText w:val="o"/>
+      <w:lvlJc w:val="left"/>
+      <w:pPr>
+        <w:ind w:left="3960" w:hanging="360"/>
+      </w:pPr>
+      <w:rPr>
+        <w:rFonts w:ascii="Courier New" w:hAnsi="Courier New" w:cs="Courier New" w:hint="default"/>
+      </w:rPr>
+    </w:lvl>
+    <w:lvl w:ilvl="5" w:tplc="14090005" w:tentative="1">
+      <w:start w:val="1"/>
+      <w:numFmt w:val="bullet"/>
+      <w:lvlText w:val=""/>
+      <w:lvlJc w:val="left"/>
+      <w:pPr>
+        <w:ind w:left="4680" w:hanging="360"/>
+      </w:pPr>
+      <w:rPr>
+        <w:rFonts w:ascii="Wingdings" w:hAnsi="Wingdings" w:hint="default"/>
+      </w:rPr>
+    </w:lvl>
+    <w:lvl w:ilvl="6" w:tplc="14090001" w:tentative="1">
+      <w:start w:val="1"/>
+      <w:numFmt w:val="bullet"/>
+      <w:lvlText w:val=""/>
+      <w:lvlJc w:val="left"/>
+      <w:pPr>
+        <w:ind w:left="5400" w:hanging="360"/>
+      </w:pPr>
+      <w:rPr>
+        <w:rFonts w:ascii="Symbol" w:hAnsi="Symbol" w:hint="default"/>
+      </w:rPr>
+    </w:lvl>
+    <w:lvl w:ilvl="7" w:tplc="14090003" w:tentative="1">
+      <w:start w:val="1"/>
+      <w:numFmt w:val="bullet"/>
+      <w:lvlText w:val="o"/>
+      <w:lvlJc w:val="left"/>
+      <w:pPr>
+        <w:ind w:left="6120" w:hanging="360"/>
+      </w:pPr>
+      <w:rPr>
+        <w:rFonts w:ascii="Courier New" w:hAnsi="Courier New" w:cs="Courier New" w:hint="default"/>
+      </w:rPr>
+    </w:lvl>
+    <w:lvl w:ilvl="8" w:tplc="14090005" w:tentative="1">
+      <w:start w:val="1"/>
+      <w:numFmt w:val="bullet"/>
+      <w:lvlText w:val=""/>
+      <w:lvlJc w:val="left"/>
+      <w:pPr>
+        <w:ind w:left="6840" w:hanging="360"/>
+      </w:pPr>
+      <w:rPr>
+        <w:rFonts w:ascii="Wingdings" w:hAnsi="Wingdings" w:hint="default"/>
+      </w:rPr>
+    </w:lvl>
+  </w:abstractNum>
+  <w:num w:numId="1">
+    <w:abstractNumId w:val="0"/>
+  </w:num>
+</w:numbering>
 </file>
 
 <file path=word/styles.xml><?xml version="1.0" encoding="utf-8"?>
@@ -596,6 +843,17 @@
       <w:szCs w:val="26"/>
     </w:rPr>
   </w:style>
+  <w:style w:type="paragraph" w:styleId="ListParagraph">
+    <w:name w:val="List Paragraph"/>
+    <w:basedOn w:val="Normal"/>
+    <w:uiPriority w:val="34"/>
+    <w:qFormat/>
+    <w:rsid w:val="00875D10"/>
+    <w:pPr>
+      <w:ind w:left="720"/>
+      <w:contextualSpacing/>
+    </w:pPr>
+  </w:style>
 </w:styles>
 </file>
 
@@ -895,6 +1153,21 @@
 </file>
 
 <file path=customXml/item1.xml><?xml version="1.0" encoding="utf-8"?>
+<p:properties xmlns:p="http://schemas.microsoft.com/office/2006/metadata/properties" xmlns:xsi="http://www.w3.org/2001/XMLSchema-instance" xmlns:pc="http://schemas.microsoft.com/office/infopath/2007/PartnerControls">
+  <documentManagement/>
+</p:properties>
+</file>
+
+<file path=customXml/item2.xml><?xml version="1.0" encoding="utf-8"?>
+<?mso-contentType ?>
+<FormTemplates xmlns="http://schemas.microsoft.com/sharepoint/v3/contenttype/forms">
+  <Display>DocumentLibraryForm</Display>
+  <Edit>DocumentLibraryForm</Edit>
+  <New>DocumentLibraryForm</New>
+</FormTemplates>
+</file>
+
+<file path=customXml/item3.xml><?xml version="1.0" encoding="utf-8"?>
 <ct:contentTypeSchema xmlns:ct="http://schemas.microsoft.com/office/2006/metadata/contentType" xmlns:ma="http://schemas.microsoft.com/office/2006/metadata/properties/metaAttributes" ct:_="" ma:_="" ma:contentTypeName="Document" ma:contentTypeID="0x0101003294B5BA2CB7E042BD9FCD43B3263BF8" ma:contentTypeVersion="8" ma:contentTypeDescription="Create a new document." ma:contentTypeScope="" ma:versionID="ae5c6f9aa7798563c7a8b17fb6e67018">
   <xsd:schema xmlns:xsd="http://www.w3.org/2001/XMLSchema" xmlns:xs="http://www.w3.org/2001/XMLSchema" xmlns:p="http://schemas.microsoft.com/office/2006/metadata/properties" xmlns:ns3="c1980ef1-edb1-4976-8dc2-27d036102005" xmlns:ns4="abe11f22-ef92-4d05-b565-cfa99bbf0ded" targetNamespace="http://schemas.microsoft.com/office/2006/metadata/properties" ma:root="true" ma:fieldsID="5c92fed7334995ab324f5cacc3e9933f" ns3:_="" ns4:_="">
     <xsd:import namespace="c1980ef1-edb1-4976-8dc2-27d036102005"/>
@@ -1085,26 +1358,28 @@
 </ct:contentTypeSchema>
 </file>
 
-<file path=customXml/item2.xml><?xml version="1.0" encoding="utf-8"?>
-<?mso-contentType ?>
-<FormTemplates xmlns="http://schemas.microsoft.com/sharepoint/v3/contenttype/forms">
-  <Display>DocumentLibraryForm</Display>
-  <Edit>DocumentLibraryForm</Edit>
-  <New>DocumentLibraryForm</New>
-</FormTemplates>
-</file>
-
-<file path=customXml/item3.xml><?xml version="1.0" encoding="utf-8"?>
-<p:properties xmlns:p="http://schemas.microsoft.com/office/2006/metadata/properties" xmlns:xsi="http://www.w3.org/2001/XMLSchema-instance" xmlns:pc="http://schemas.microsoft.com/office/infopath/2007/PartnerControls">
-  <documentManagement/>
-</p:properties>
-</file>
-
 <file path=customXml/item4.xml><?xml version="1.0" encoding="utf-8"?>
 <b:Sources xmlns:b="http://schemas.openxmlformats.org/officeDocument/2006/bibliography" xmlns="http://schemas.openxmlformats.org/officeDocument/2006/bibliography" SelectedStyle="\APASixthEditionOfficeOnline.xsl" StyleName="APA" Version="6"/>
 </file>
 
 <file path=customXml/itemProps1.xml><?xml version="1.0" encoding="utf-8"?>
+<ds:datastoreItem xmlns:ds="http://schemas.openxmlformats.org/officeDocument/2006/customXml" ds:itemID="{3A201D9F-0D01-4F11-B318-73DD6033C3A9}">
+  <ds:schemaRefs>
+    <ds:schemaRef ds:uri="http://schemas.microsoft.com/office/2006/metadata/properties"/>
+    <ds:schemaRef ds:uri="http://schemas.microsoft.com/office/infopath/2007/PartnerControls"/>
+  </ds:schemaRefs>
+</ds:datastoreItem>
+</file>
+
+<file path=customXml/itemProps2.xml><?xml version="1.0" encoding="utf-8"?>
+<ds:datastoreItem xmlns:ds="http://schemas.openxmlformats.org/officeDocument/2006/customXml" ds:itemID="{3308D115-91D5-4C7E-9509-A098A73CE2B9}">
+  <ds:schemaRefs>
+    <ds:schemaRef ds:uri="http://schemas.microsoft.com/sharepoint/v3/contenttype/forms"/>
+  </ds:schemaRefs>
+</ds:datastoreItem>
+</file>
+
+<file path=customXml/itemProps3.xml><?xml version="1.0" encoding="utf-8"?>
 <ds:datastoreItem xmlns:ds="http://schemas.openxmlformats.org/officeDocument/2006/customXml" ds:itemID="{4E531C7C-65BF-43AB-8E0E-4DD6B504B354}">
   <ds:schemaRefs>
     <ds:schemaRef ds:uri="http://schemas.microsoft.com/office/2006/metadata/contentType"/>
@@ -1123,23 +1398,6 @@
 </ds:datastoreItem>
 </file>
 
-<file path=customXml/itemProps2.xml><?xml version="1.0" encoding="utf-8"?>
-<ds:datastoreItem xmlns:ds="http://schemas.openxmlformats.org/officeDocument/2006/customXml" ds:itemID="{3308D115-91D5-4C7E-9509-A098A73CE2B9}">
-  <ds:schemaRefs>
-    <ds:schemaRef ds:uri="http://schemas.microsoft.com/sharepoint/v3/contenttype/forms"/>
-  </ds:schemaRefs>
-</ds:datastoreItem>
-</file>
-
-<file path=customXml/itemProps3.xml><?xml version="1.0" encoding="utf-8"?>
-<ds:datastoreItem xmlns:ds="http://schemas.openxmlformats.org/officeDocument/2006/customXml" ds:itemID="{3A201D9F-0D01-4F11-B318-73DD6033C3A9}">
-  <ds:schemaRefs>
-    <ds:schemaRef ds:uri="http://schemas.microsoft.com/office/2006/metadata/properties"/>
-    <ds:schemaRef ds:uri="http://schemas.microsoft.com/office/infopath/2007/PartnerControls"/>
-  </ds:schemaRefs>
-</ds:datastoreItem>
-</file>
-
 <file path=customXml/itemProps4.xml><?xml version="1.0" encoding="utf-8"?>
 <ds:datastoreItem xmlns:ds="http://schemas.openxmlformats.org/officeDocument/2006/customXml" ds:itemID="{4D8DE028-E402-4659-AA10-A511A334FC5F}">
   <ds:schemaRefs>

</xml_diff>

<commit_message>
Updated HTML and added documentation
</commit_message>
<xml_diff>
--- a/Documentation/Mission Ready Level 5 references.docx
+++ b/Documentation/Mission Ready Level 5 references.docx
@@ -138,6 +138,9 @@
     </w:p>
     <w:p>
       <w:r>
+        <w:rPr>
+          <w:noProof/>
+        </w:rPr>
         <w:drawing>
           <wp:inline distT="0" distB="0" distL="0" distR="0" wp14:anchorId="1AD6DF1A" wp14:editId="7E754471">
             <wp:extent cx="5731510" cy="1206500"/>
@@ -195,6 +198,150 @@
         <w:t xml:space="preserve"> then make the bot via the azure portal which will link you to it.</w:t>
       </w:r>
     </w:p>
+    <w:p>
+      <w:r>
+        <w:br w:type="page"/>
+      </w:r>
+    </w:p>
+    <w:p>
+      <w:r>
+        <w:lastRenderedPageBreak/>
+        <w:t>Planning Phase</w:t>
+      </w:r>
+    </w:p>
+    <w:p/>
+    <w:p>
+      <w:pPr>
+        <w:pStyle w:val="ListParagraph"/>
+        <w:numPr>
+          <w:ilvl w:val="0"/>
+          <w:numId w:val="1"/>
+        </w:numPr>
+      </w:pPr>
+      <w:r>
+        <w:t>Tools we decided to use are Azure Bot</w:t>
+      </w:r>
+    </w:p>
+    <w:p>
+      <w:pPr>
+        <w:pStyle w:val="ListParagraph"/>
+        <w:numPr>
+          <w:ilvl w:val="0"/>
+          <w:numId w:val="1"/>
+        </w:numPr>
+      </w:pPr>
+      <w:r>
+        <w:t>GitHub was used</w:t>
+      </w:r>
+    </w:p>
+    <w:p>
+      <w:pPr>
+        <w:pStyle w:val="ListParagraph"/>
+        <w:numPr>
+          <w:ilvl w:val="0"/>
+          <w:numId w:val="1"/>
+        </w:numPr>
+      </w:pPr>
+      <w:r>
+        <w:t>Built an enthusiastic bot</w:t>
+      </w:r>
+    </w:p>
+    <w:p>
+      <w:pPr>
+        <w:pStyle w:val="ListParagraph"/>
+        <w:numPr>
+          <w:ilvl w:val="0"/>
+          <w:numId w:val="1"/>
+        </w:numPr>
+      </w:pPr>
+      <w:r>
+        <w:t>Added a few commands to it</w:t>
+      </w:r>
+    </w:p>
+    <w:p>
+      <w:pPr>
+        <w:pStyle w:val="ListParagraph"/>
+        <w:numPr>
+          <w:ilvl w:val="0"/>
+          <w:numId w:val="1"/>
+        </w:numPr>
+      </w:pPr>
+      <w:r>
+        <w:t>Able to implement a few of the FAQ from turners website without us manually typing it in, however we had to manually type in the Online Auction section</w:t>
+      </w:r>
+    </w:p>
+    <w:p/>
+    <w:p>
+      <w:r>
+        <w:t>Testing Phase</w:t>
+      </w:r>
+    </w:p>
+    <w:p>
+      <w:pPr>
+        <w:pStyle w:val="ListParagraph"/>
+        <w:numPr>
+          <w:ilvl w:val="0"/>
+          <w:numId w:val="1"/>
+        </w:numPr>
+      </w:pPr>
+      <w:r>
+        <w:t>Testing the bot by talking to it.</w:t>
+      </w:r>
+    </w:p>
+    <w:p>
+      <w:pPr>
+        <w:pStyle w:val="ListParagraph"/>
+        <w:numPr>
+          <w:ilvl w:val="0"/>
+          <w:numId w:val="1"/>
+        </w:numPr>
+      </w:pPr>
+      <w:r>
+        <w:t>Making sure the keywords refer to what we have implemented.</w:t>
+      </w:r>
+    </w:p>
+    <w:p>
+      <w:pPr>
+        <w:pStyle w:val="ListParagraph"/>
+        <w:numPr>
+          <w:ilvl w:val="0"/>
+          <w:numId w:val="1"/>
+        </w:numPr>
+      </w:pPr>
+      <w:r>
+        <w:t>Before the bot was integrated, we tested by building a basic Echo bot</w:t>
+      </w:r>
+    </w:p>
+    <w:p/>
+    <w:p>
+      <w:r>
+        <w:t>Deployment Phase</w:t>
+      </w:r>
+    </w:p>
+    <w:p>
+      <w:pPr>
+        <w:pStyle w:val="ListParagraph"/>
+        <w:numPr>
+          <w:ilvl w:val="0"/>
+          <w:numId w:val="1"/>
+        </w:numPr>
+      </w:pPr>
+      <w:r>
+        <w:t>Embedded it into the HTML as shown</w:t>
+      </w:r>
+    </w:p>
+    <w:p>
+      <w:pPr>
+        <w:pStyle w:val="ListParagraph"/>
+        <w:numPr>
+          <w:ilvl w:val="0"/>
+          <w:numId w:val="1"/>
+        </w:numPr>
+      </w:pPr>
+      <w:r>
+        <w:t>Continuous testing while developing the HTML page</w:t>
+      </w:r>
+    </w:p>
     <w:sectPr>
       <w:pgSz w:w="11906" w:h="16838"/>
       <w:pgMar w:top="1440" w:right="1440" w:bottom="1440" w:left="1440" w:header="708" w:footer="708" w:gutter="0"/>
@@ -222,7 +369,7 @@
         <w:rFonts w:ascii="Calibri" w:eastAsiaTheme="minorHAnsi" w:hAnsi="Calibri" w:cs="Calibri" w:hint="default"/>
       </w:rPr>
     </w:lvl>
-    <w:lvl w:ilvl="1" w:tplc="14090003" w:tentative="1">
+    <w:lvl w:ilvl="1" w:tplc="14090003">
       <w:start w:val="1"/>
       <w:numFmt w:val="bullet"/>
       <w:lvlText w:val="o"/>
@@ -854,6 +1001,18 @@
       <w:contextualSpacing/>
     </w:pPr>
   </w:style>
+  <w:style w:type="character" w:styleId="FollowedHyperlink">
+    <w:name w:val="FollowedHyperlink"/>
+    <w:basedOn w:val="DefaultParagraphFont"/>
+    <w:uiPriority w:val="99"/>
+    <w:semiHidden/>
+    <w:unhideWhenUsed/>
+    <w:rsid w:val="008E7795"/>
+    <w:rPr>
+      <w:color w:val="954F72" w:themeColor="followedHyperlink"/>
+      <w:u w:val="single"/>
+    </w:rPr>
+  </w:style>
 </w:styles>
 </file>
 
@@ -1153,12 +1312,6 @@
 </file>
 
 <file path=customXml/item1.xml><?xml version="1.0" encoding="utf-8"?>
-<p:properties xmlns:p="http://schemas.microsoft.com/office/2006/metadata/properties" xmlns:xsi="http://www.w3.org/2001/XMLSchema-instance" xmlns:pc="http://schemas.microsoft.com/office/infopath/2007/PartnerControls">
-  <documentManagement/>
-</p:properties>
-</file>
-
-<file path=customXml/item2.xml><?xml version="1.0" encoding="utf-8"?>
 <?mso-contentType ?>
 <FormTemplates xmlns="http://schemas.microsoft.com/sharepoint/v3/contenttype/forms">
   <Display>DocumentLibraryForm</Display>
@@ -1167,7 +1320,17 @@
 </FormTemplates>
 </file>
 
+<file path=customXml/item2.xml><?xml version="1.0" encoding="utf-8"?>
+<p:properties xmlns:p="http://schemas.microsoft.com/office/2006/metadata/properties" xmlns:xsi="http://www.w3.org/2001/XMLSchema-instance" xmlns:pc="http://schemas.microsoft.com/office/infopath/2007/PartnerControls">
+  <documentManagement/>
+</p:properties>
+</file>
+
 <file path=customXml/item3.xml><?xml version="1.0" encoding="utf-8"?>
+<b:Sources xmlns:b="http://schemas.openxmlformats.org/officeDocument/2006/bibliography" xmlns="http://schemas.openxmlformats.org/officeDocument/2006/bibliography" SelectedStyle="\APASixthEditionOfficeOnline.xsl" StyleName="APA" Version="6"/>
+</file>
+
+<file path=customXml/item4.xml><?xml version="1.0" encoding="utf-8"?>
 <ct:contentTypeSchema xmlns:ct="http://schemas.microsoft.com/office/2006/metadata/contentType" xmlns:ma="http://schemas.microsoft.com/office/2006/metadata/properties/metaAttributes" ct:_="" ma:_="" ma:contentTypeName="Document" ma:contentTypeID="0x0101003294B5BA2CB7E042BD9FCD43B3263BF8" ma:contentTypeVersion="8" ma:contentTypeDescription="Create a new document." ma:contentTypeScope="" ma:versionID="ae5c6f9aa7798563c7a8b17fb6e67018">
   <xsd:schema xmlns:xsd="http://www.w3.org/2001/XMLSchema" xmlns:xs="http://www.w3.org/2001/XMLSchema" xmlns:p="http://schemas.microsoft.com/office/2006/metadata/properties" xmlns:ns3="c1980ef1-edb1-4976-8dc2-27d036102005" xmlns:ns4="abe11f22-ef92-4d05-b565-cfa99bbf0ded" targetNamespace="http://schemas.microsoft.com/office/2006/metadata/properties" ma:root="true" ma:fieldsID="5c92fed7334995ab324f5cacc3e9933f" ns3:_="" ns4:_="">
     <xsd:import namespace="c1980ef1-edb1-4976-8dc2-27d036102005"/>
@@ -1358,11 +1521,15 @@
 </ct:contentTypeSchema>
 </file>
 
-<file path=customXml/item4.xml><?xml version="1.0" encoding="utf-8"?>
-<b:Sources xmlns:b="http://schemas.openxmlformats.org/officeDocument/2006/bibliography" xmlns="http://schemas.openxmlformats.org/officeDocument/2006/bibliography" SelectedStyle="\APASixthEditionOfficeOnline.xsl" StyleName="APA" Version="6"/>
+<file path=customXml/itemProps1.xml><?xml version="1.0" encoding="utf-8"?>
+<ds:datastoreItem xmlns:ds="http://schemas.openxmlformats.org/officeDocument/2006/customXml" ds:itemID="{3308D115-91D5-4C7E-9509-A098A73CE2B9}">
+  <ds:schemaRefs>
+    <ds:schemaRef ds:uri="http://schemas.microsoft.com/sharepoint/v3/contenttype/forms"/>
+  </ds:schemaRefs>
+</ds:datastoreItem>
 </file>
 
-<file path=customXml/itemProps1.xml><?xml version="1.0" encoding="utf-8"?>
+<file path=customXml/itemProps2.xml><?xml version="1.0" encoding="utf-8"?>
 <ds:datastoreItem xmlns:ds="http://schemas.openxmlformats.org/officeDocument/2006/customXml" ds:itemID="{3A201D9F-0D01-4F11-B318-73DD6033C3A9}">
   <ds:schemaRefs>
     <ds:schemaRef ds:uri="http://schemas.microsoft.com/office/2006/metadata/properties"/>
@@ -1371,15 +1538,15 @@
 </ds:datastoreItem>
 </file>
 
-<file path=customXml/itemProps2.xml><?xml version="1.0" encoding="utf-8"?>
-<ds:datastoreItem xmlns:ds="http://schemas.openxmlformats.org/officeDocument/2006/customXml" ds:itemID="{3308D115-91D5-4C7E-9509-A098A73CE2B9}">
+<file path=customXml/itemProps3.xml><?xml version="1.0" encoding="utf-8"?>
+<ds:datastoreItem xmlns:ds="http://schemas.openxmlformats.org/officeDocument/2006/customXml" ds:itemID="{4D8DE028-E402-4659-AA10-A511A334FC5F}">
   <ds:schemaRefs>
-    <ds:schemaRef ds:uri="http://schemas.microsoft.com/sharepoint/v3/contenttype/forms"/>
+    <ds:schemaRef ds:uri="http://schemas.openxmlformats.org/officeDocument/2006/bibliography"/>
   </ds:schemaRefs>
 </ds:datastoreItem>
 </file>
 
-<file path=customXml/itemProps3.xml><?xml version="1.0" encoding="utf-8"?>
+<file path=customXml/itemProps4.xml><?xml version="1.0" encoding="utf-8"?>
 <ds:datastoreItem xmlns:ds="http://schemas.openxmlformats.org/officeDocument/2006/customXml" ds:itemID="{4E531C7C-65BF-43AB-8E0E-4DD6B504B354}">
   <ds:schemaRefs>
     <ds:schemaRef ds:uri="http://schemas.microsoft.com/office/2006/metadata/contentType"/>
@@ -1396,12 +1563,4 @@
     <ds:schemaRef ds:uri="http://schemas.microsoft.com/internal/obd"/>
   </ds:schemaRefs>
 </ds:datastoreItem>
-</file>
-
-<file path=customXml/itemProps4.xml><?xml version="1.0" encoding="utf-8"?>
-<ds:datastoreItem xmlns:ds="http://schemas.openxmlformats.org/officeDocument/2006/customXml" ds:itemID="{4D8DE028-E402-4659-AA10-A511A334FC5F}">
-  <ds:schemaRefs>
-    <ds:schemaRef ds:uri="http://schemas.openxmlformats.org/officeDocument/2006/bibliography"/>
-  </ds:schemaRefs>
-</ds:datastoreItem>
 </file>
</xml_diff>